<commit_message>
diagram and report updates
</commit_message>
<xml_diff>
--- a/Reports/Final_Report.docx
+++ b/Reports/Final_Report.docx
@@ -544,35 +544,7 @@
         <w:rPr>
           <w:rFonts w:asciiTheme="minorHAnsi" w:hAnsiTheme="minorHAnsi"/>
         </w:rPr>
-        <w:t xml:space="preserve">Additionally, there are 3 new panels in the User Interface subsystem as </w:t>
-      </w:r>
-      <w:proofErr w:type="spellStart"/>
-      <w:r>
-        <w:rPr>
-          <w:rFonts w:asciiTheme="minorHAnsi" w:hAnsiTheme="minorHAnsi"/>
-        </w:rPr>
-        <w:t>GameOver</w:t>
-      </w:r>
-      <w:proofErr w:type="spellEnd"/>
-      <w:r>
-        <w:rPr>
-          <w:rFonts w:asciiTheme="minorHAnsi" w:hAnsiTheme="minorHAnsi"/>
-        </w:rPr>
-        <w:t xml:space="preserve"> Panel that is show when the game is over, Passing Panel which is used between the consecutive game levels, </w:t>
-      </w:r>
-      <w:proofErr w:type="spellStart"/>
-      <w:r>
-        <w:rPr>
-          <w:rFonts w:asciiTheme="minorHAnsi" w:hAnsiTheme="minorHAnsi"/>
-        </w:rPr>
-        <w:t>SaveScore</w:t>
-      </w:r>
-      <w:proofErr w:type="spellEnd"/>
-      <w:r>
-        <w:rPr>
-          <w:rFonts w:asciiTheme="minorHAnsi" w:hAnsiTheme="minorHAnsi"/>
-        </w:rPr>
-        <w:t xml:space="preserve"> Panel that is used to save the score of the played game. General Structure of the class diagram can be seen in the Figure 1 as they are grouped in the packages that they belong to.</w:t>
+        <w:t>Additionally, there are 3 new panels in the User Interface subsystem as GameOver Panel that is show when the game is over, Passing Panel which is used between the consecutive game levels, SaveScore Panel that is used to save the score of the played game. General Structure of the class diagram can be seen in the Figure 1 as they are grouped in the packages that they belong to.</w:t>
       </w:r>
     </w:p>
     <w:p>
@@ -662,10 +634,10 @@
         </w:rPr>
         <w:lastRenderedPageBreak/>
         <w:drawing>
-          <wp:inline distT="0" distB="0" distL="0" distR="0" wp14:anchorId="3403A93A" wp14:editId="0B7FF3E2">
-            <wp:extent cx="8247754" cy="5486952"/>
-            <wp:effectExtent l="8890" t="0" r="0" b="0"/>
-            <wp:docPr id="1" name="Picture 1" descr="../../Desktop/Screen%20Shot%202016-04-30%20at%2006.35.44.png"/>
+          <wp:inline distT="0" distB="0" distL="0" distR="0" wp14:anchorId="17E00F8E" wp14:editId="4F766784">
+            <wp:extent cx="8245289" cy="4953541"/>
+            <wp:effectExtent l="0" t="5080" r="5080" b="5080"/>
+            <wp:docPr id="4" name="Picture 4" descr="../../../../Screen%20Shot%202016-04-30%20at%2015.06.58.png"/>
             <wp:cNvGraphicFramePr>
               <a:graphicFrameLocks xmlns:a="http://schemas.openxmlformats.org/drawingml/2006/main" noChangeAspect="1"/>
             </wp:cNvGraphicFramePr>
@@ -673,13 +645,13 @@
               <a:graphicData uri="http://schemas.openxmlformats.org/drawingml/2006/picture">
                 <pic:pic xmlns:pic="http://schemas.openxmlformats.org/drawingml/2006/picture">
                   <pic:nvPicPr>
-                    <pic:cNvPr id="0" name="Picture 1" descr="../../Desktop/Screen%20Shot%202016-04-30%20at%2006.35.44.png"/>
+                    <pic:cNvPr id="0" name="Picture 1" descr="../../../../Screen%20Shot%202016-04-30%20at%2015.06.58.png"/>
                     <pic:cNvPicPr>
                       <a:picLocks noChangeAspect="1" noChangeArrowheads="1"/>
                     </pic:cNvPicPr>
                   </pic:nvPicPr>
                   <pic:blipFill>
-                    <a:blip r:embed="rId6">
+                    <a:blip r:embed="rId6" cstate="print">
                       <a:extLst>
                         <a:ext uri="{28A0092B-C50C-407E-A947-70E740481C1C}">
                           <a14:useLocalDpi xmlns:a14="http://schemas.microsoft.com/office/drawing/2010/main" val="0"/>
@@ -694,7 +666,7 @@
                   <pic:spPr bwMode="auto">
                     <a:xfrm rot="5400000">
                       <a:off x="0" y="0"/>
-                      <a:ext cx="8259033" cy="5494456"/>
+                      <a:ext cx="8264703" cy="4965204"/>
                     </a:xfrm>
                     <a:prstGeom prst="rect">
                       <a:avLst/>
@@ -731,19 +703,11 @@
         </w:rPr>
         <w:t xml:space="preserve">From left to right: Model Subsystem, Controller Subsystem, </w:t>
       </w:r>
-      <w:proofErr w:type="spellStart"/>
-      <w:r>
-        <w:rPr>
-          <w:rFonts w:asciiTheme="minorHAnsi" w:hAnsiTheme="minorHAnsi"/>
-        </w:rPr>
-        <w:t>UserInterface</w:t>
-      </w:r>
-      <w:proofErr w:type="spellEnd"/>
-      <w:r>
-        <w:rPr>
-          <w:rFonts w:asciiTheme="minorHAnsi" w:hAnsiTheme="minorHAnsi"/>
-        </w:rPr>
-        <w:t xml:space="preserve"> Subsystem. (Turn the page 90 degree counter clockwise.)</w:t>
+      <w:r>
+        <w:rPr>
+          <w:rFonts w:asciiTheme="minorHAnsi" w:hAnsiTheme="minorHAnsi"/>
+        </w:rPr>
+        <w:t>UserInterface Subsystem. (Turn the page 90 degree counter clockwise.)</w:t>
       </w:r>
     </w:p>
     <w:p>
@@ -760,10 +724,10 @@
         </w:rPr>
         <w:lastRenderedPageBreak/>
         <w:drawing>
-          <wp:inline distT="0" distB="0" distL="0" distR="0" wp14:anchorId="46BBE876" wp14:editId="31D1DC06">
-            <wp:extent cx="5756275" cy="6717030"/>
-            <wp:effectExtent l="0" t="0" r="9525" b="0"/>
-            <wp:docPr id="2" name="Picture 2" descr="../../Desktop/Screen%20Shot%202016-04-30%20at%2006.43.15.png"/>
+          <wp:inline distT="0" distB="0" distL="0" distR="0" wp14:anchorId="3B08D973" wp14:editId="74FE33E4">
+            <wp:extent cx="5756275" cy="6799580"/>
+            <wp:effectExtent l="0" t="0" r="9525" b="7620"/>
+            <wp:docPr id="6" name="Picture 6" descr="../../../../Screen%20Shot%202016-04-30%20at%2015.08.14.png"/>
             <wp:cNvGraphicFramePr>
               <a:graphicFrameLocks xmlns:a="http://schemas.openxmlformats.org/drawingml/2006/main" noChangeAspect="1"/>
             </wp:cNvGraphicFramePr>
@@ -771,7 +735,7 @@
               <a:graphicData uri="http://schemas.openxmlformats.org/drawingml/2006/picture">
                 <pic:pic xmlns:pic="http://schemas.openxmlformats.org/drawingml/2006/picture">
                   <pic:nvPicPr>
-                    <pic:cNvPr id="0" name="Picture 2" descr="../../Desktop/Screen%20Shot%202016-04-30%20at%2006.43.15.png"/>
+                    <pic:cNvPr id="0" name="Picture 2" descr="../../../../Screen%20Shot%202016-04-30%20at%2015.08.14.png"/>
                     <pic:cNvPicPr>
                       <a:picLocks noChangeAspect="1" noChangeArrowheads="1"/>
                     </pic:cNvPicPr>
@@ -792,7 +756,7 @@
                   <pic:spPr bwMode="auto">
                     <a:xfrm>
                       <a:off x="0" y="0"/>
-                      <a:ext cx="5756275" cy="6717030"/>
+                      <a:ext cx="5756275" cy="6799580"/>
                     </a:xfrm>
                     <a:prstGeom prst="rect">
                       <a:avLst/>
@@ -844,14 +808,6 @@
           <w:rFonts w:asciiTheme="minorHAnsi" w:hAnsiTheme="minorHAnsi"/>
         </w:rPr>
       </w:pPr>
-    </w:p>
-    <w:p>
-      <w:pPr>
-        <w:jc w:val="center"/>
-        <w:rPr>
-          <w:rFonts w:asciiTheme="minorHAnsi" w:hAnsiTheme="minorHAnsi"/>
-        </w:rPr>
-      </w:pPr>
       <w:r>
         <w:rPr>
           <w:rFonts w:asciiTheme="minorHAnsi" w:hAnsiTheme="minorHAnsi"/>
@@ -859,10 +815,10 @@
         </w:rPr>
         <w:lastRenderedPageBreak/>
         <w:drawing>
-          <wp:inline distT="0" distB="0" distL="0" distR="0" wp14:anchorId="5AF28DE5" wp14:editId="263A817B">
-            <wp:extent cx="5756275" cy="5509895"/>
-            <wp:effectExtent l="0" t="0" r="9525" b="1905"/>
-            <wp:docPr id="3" name="Picture 3" descr="../../Desktop/Screen%20Shot%202016-04-30%20at%2006.44.10.png"/>
+          <wp:inline distT="0" distB="0" distL="0" distR="0" wp14:anchorId="3B93455A" wp14:editId="1C6DF967">
+            <wp:extent cx="5904107" cy="6529363"/>
+            <wp:effectExtent l="0" t="0" r="0" b="0"/>
+            <wp:docPr id="7" name="Picture 7" descr="../../../../Screen%20Shot%202016-04-30%20at%2015.08.43.png"/>
             <wp:cNvGraphicFramePr>
               <a:graphicFrameLocks xmlns:a="http://schemas.openxmlformats.org/drawingml/2006/main" noChangeAspect="1"/>
             </wp:cNvGraphicFramePr>
@@ -870,13 +826,13 @@
               <a:graphicData uri="http://schemas.openxmlformats.org/drawingml/2006/picture">
                 <pic:pic xmlns:pic="http://schemas.openxmlformats.org/drawingml/2006/picture">
                   <pic:nvPicPr>
-                    <pic:cNvPr id="0" name="Picture 3" descr="../../Desktop/Screen%20Shot%202016-04-30%20at%2006.44.10.png"/>
+                    <pic:cNvPr id="0" name="Picture 3" descr="../../../../Screen%20Shot%202016-04-30%20at%2015.08.43.png"/>
                     <pic:cNvPicPr>
                       <a:picLocks noChangeAspect="1" noChangeArrowheads="1"/>
                     </pic:cNvPicPr>
                   </pic:nvPicPr>
                   <pic:blipFill>
-                    <a:blip r:embed="rId8" cstate="print">
+                    <a:blip r:embed="rId8">
                       <a:extLst>
                         <a:ext uri="{28A0092B-C50C-407E-A947-70E740481C1C}">
                           <a14:useLocalDpi xmlns:a14="http://schemas.microsoft.com/office/drawing/2010/main" val="0"/>
@@ -891,7 +847,7 @@
                   <pic:spPr bwMode="auto">
                     <a:xfrm>
                       <a:off x="0" y="0"/>
-                      <a:ext cx="5756275" cy="5509895"/>
+                      <a:ext cx="5908344" cy="6534049"/>
                     </a:xfrm>
                     <a:prstGeom prst="rect">
                       <a:avLst/>
@@ -958,10 +914,10 @@
         </w:rPr>
         <w:lastRenderedPageBreak/>
         <w:drawing>
-          <wp:inline distT="0" distB="0" distL="0" distR="0" wp14:anchorId="2D8605C1" wp14:editId="09978E30">
-            <wp:extent cx="5054258" cy="8256980"/>
-            <wp:effectExtent l="0" t="0" r="635" b="0"/>
-            <wp:docPr id="5" name="Picture 5" descr="../../Desktop/Screen%20Shot%202016-04-30%20at%2006.46.15.png"/>
+          <wp:inline distT="0" distB="0" distL="0" distR="0" wp14:anchorId="1B6151E1" wp14:editId="37E85299">
+            <wp:extent cx="5756275" cy="8592820"/>
+            <wp:effectExtent l="0" t="0" r="9525" b="0"/>
+            <wp:docPr id="9" name="Picture 9" descr="../../../../Screen%20Shot%202016-04-30%20at%2015.09.30.png"/>
             <wp:cNvGraphicFramePr>
               <a:graphicFrameLocks xmlns:a="http://schemas.openxmlformats.org/drawingml/2006/main" noChangeAspect="1"/>
             </wp:cNvGraphicFramePr>
@@ -969,7 +925,7 @@
               <a:graphicData uri="http://schemas.openxmlformats.org/drawingml/2006/picture">
                 <pic:pic xmlns:pic="http://schemas.openxmlformats.org/drawingml/2006/picture">
                   <pic:nvPicPr>
-                    <pic:cNvPr id="0" name="Picture 4" descr="../../Desktop/Screen%20Shot%202016-04-30%20at%2006.46.15.png"/>
+                    <pic:cNvPr id="0" name="Picture 4" descr="../../../../Screen%20Shot%202016-04-30%20at%2015.09.30.png"/>
                     <pic:cNvPicPr>
                       <a:picLocks noChangeAspect="1" noChangeArrowheads="1"/>
                     </pic:cNvPicPr>
@@ -990,7 +946,7 @@
                   <pic:spPr bwMode="auto">
                     <a:xfrm>
                       <a:off x="0" y="0"/>
-                      <a:ext cx="5057478" cy="8262241"/>
+                      <a:ext cx="5756275" cy="8592820"/>
                     </a:xfrm>
                     <a:prstGeom prst="rect">
                       <a:avLst/>
@@ -1038,24 +994,15 @@
     </w:p>
     <w:p>
       <w:pPr>
-        <w:jc w:val="center"/>
-        <w:rPr>
-          <w:rFonts w:asciiTheme="minorHAnsi" w:hAnsiTheme="minorHAnsi"/>
-        </w:rPr>
-      </w:pPr>
-    </w:p>
-    <w:p>
-      <w:pPr>
-        <w:spacing w:line="480" w:lineRule="auto"/>
-        <w:rPr>
-          <w:rFonts w:asciiTheme="minorHAnsi" w:hAnsiTheme="minorHAnsi"/>
-        </w:rPr>
-      </w:pPr>
-      <w:r>
-        <w:rPr>
-          <w:rFonts w:asciiTheme="minorHAnsi" w:hAnsiTheme="minorHAnsi"/>
-        </w:rPr>
-        <w:lastRenderedPageBreak/>
+        <w:spacing w:line="480" w:lineRule="auto"/>
+        <w:rPr>
+          <w:rFonts w:asciiTheme="minorHAnsi" w:hAnsiTheme="minorHAnsi"/>
+        </w:rPr>
+      </w:pPr>
+      <w:r>
+        <w:rPr>
+          <w:rFonts w:asciiTheme="minorHAnsi" w:hAnsiTheme="minorHAnsi"/>
+        </w:rPr>
         <w:t>The most important design choice made was to carry the timer from Controller to</w:t>
       </w:r>
       <w:r>
@@ -1100,35 +1047,7 @@
         <w:rPr>
           <w:rFonts w:asciiTheme="minorHAnsi" w:hAnsiTheme="minorHAnsi"/>
         </w:rPr>
-        <w:t xml:space="preserve">We also changed the </w:t>
-      </w:r>
-      <w:proofErr w:type="spellStart"/>
-      <w:r>
-        <w:rPr>
-          <w:rFonts w:asciiTheme="minorHAnsi" w:hAnsiTheme="minorHAnsi"/>
-        </w:rPr>
-        <w:t>save&amp;load</w:t>
-      </w:r>
-      <w:proofErr w:type="spellEnd"/>
-      <w:r>
-        <w:rPr>
-          <w:rFonts w:asciiTheme="minorHAnsi" w:hAnsiTheme="minorHAnsi"/>
-        </w:rPr>
-        <w:t xml:space="preserve"> structure of the application. In the both design and analysis phases, we thought that it would be nice and easier if we implement our own save and load functions. However, we realized that we need to put an effort to make a proper parsing on the objects to save them in txt files. Instead of wasting the engineering power to such an issue, we decided on to use an open source library to handle </w:t>
-      </w:r>
-      <w:proofErr w:type="spellStart"/>
-      <w:r>
-        <w:rPr>
-          <w:rFonts w:asciiTheme="minorHAnsi" w:hAnsiTheme="minorHAnsi"/>
-        </w:rPr>
-        <w:t>save&amp;load</w:t>
-      </w:r>
-      <w:proofErr w:type="spellEnd"/>
-      <w:r>
-        <w:rPr>
-          <w:rFonts w:asciiTheme="minorHAnsi" w:hAnsiTheme="minorHAnsi"/>
-        </w:rPr>
-        <w:t xml:space="preserve">. We use xstream-1.4.9 </w:t>
+        <w:t xml:space="preserve">We also changed the save&amp;load structure of the application. In the both design and analysis phases, we thought that it would be nice and easier if we implement our own save and load functions. However, we realized that we need to put an effort to make a proper parsing on the objects to save them in txt files. Instead of wasting the engineering power to such an issue, we decided on to use an open source library to handle save&amp;load. We use xstream-1.4.9 </w:t>
       </w:r>
       <w:r>
         <w:rPr>
@@ -1236,41 +1155,13 @@
           <w:rFonts w:asciiTheme="minorHAnsi" w:hAnsiTheme="minorHAnsi"/>
         </w:rPr>
         <w:lastRenderedPageBreak/>
-        <w:t xml:space="preserve">The most frustrating bug during the implementation was related to the </w:t>
-      </w:r>
-      <w:proofErr w:type="spellStart"/>
-      <w:r>
-        <w:rPr>
-          <w:rFonts w:asciiTheme="minorHAnsi" w:hAnsiTheme="minorHAnsi"/>
-        </w:rPr>
-        <w:t>GameMap</w:t>
-      </w:r>
-      <w:proofErr w:type="spellEnd"/>
-      <w:r>
-        <w:rPr>
-          <w:rFonts w:asciiTheme="minorHAnsi" w:hAnsiTheme="minorHAnsi"/>
-        </w:rPr>
-        <w:t xml:space="preserve"> object. We divided the work mainly to 3 parts and one was responsible from the engine part when the other 2 were responsible from the model classes. </w:t>
-      </w:r>
-      <w:r>
-        <w:rPr>
-          <w:rFonts w:asciiTheme="minorHAnsi" w:hAnsiTheme="minorHAnsi"/>
-        </w:rPr>
-        <w:t xml:space="preserve">Our </w:t>
-      </w:r>
-      <w:proofErr w:type="spellStart"/>
-      <w:r>
-        <w:rPr>
-          <w:rFonts w:asciiTheme="minorHAnsi" w:hAnsiTheme="minorHAnsi"/>
-        </w:rPr>
-        <w:t>GameMap</w:t>
-      </w:r>
-      <w:proofErr w:type="spellEnd"/>
-      <w:r>
-        <w:rPr>
-          <w:rFonts w:asciiTheme="minorHAnsi" w:hAnsiTheme="minorHAnsi"/>
-        </w:rPr>
-        <w:t xml:space="preserve"> has a three dimensional structure that has 13 box height, 15 box length and depth for each box depending on the state of the application. </w:t>
+        <w:t xml:space="preserve">The most frustrating bug during the implementation was related to the GameMap object. We divided the work mainly to 3 parts and one was responsible from the engine part when the other 2 were responsible from the model classes. </w:t>
+      </w:r>
+      <w:r>
+        <w:rPr>
+          <w:rFonts w:asciiTheme="minorHAnsi" w:hAnsiTheme="minorHAnsi"/>
+        </w:rPr>
+        <w:t xml:space="preserve">Our GameMap has a three dimensional structure that has 13 box height, 15 box length and depth for each box depending on the state of the application. </w:t>
       </w:r>
       <w:r>
         <w:rPr>
@@ -1297,41 +1188,19 @@
         <w:rPr>
           <w:rFonts w:asciiTheme="minorHAnsi" w:hAnsiTheme="minorHAnsi"/>
         </w:rPr>
-        <w:t xml:space="preserve">Another complication that we tried to handle was the conflict of the </w:t>
-      </w:r>
-      <w:proofErr w:type="spellStart"/>
-      <w:r>
-        <w:rPr>
-          <w:rFonts w:asciiTheme="minorHAnsi" w:hAnsiTheme="minorHAnsi"/>
-        </w:rPr>
-        <w:t>xstream</w:t>
-      </w:r>
-      <w:proofErr w:type="spellEnd"/>
-      <w:r>
-        <w:rPr>
-          <w:rFonts w:asciiTheme="minorHAnsi" w:hAnsiTheme="minorHAnsi"/>
-        </w:rPr>
-        <w:t xml:space="preserve"> library and the sound classes.</w:t>
-      </w:r>
-      <w:r>
-        <w:rPr>
-          <w:rFonts w:asciiTheme="minorHAnsi" w:hAnsiTheme="minorHAnsi"/>
-        </w:rPr>
-        <w:t xml:space="preserve"> Since </w:t>
-      </w:r>
-      <w:proofErr w:type="spellStart"/>
-      <w:r>
-        <w:rPr>
-          <w:rFonts w:asciiTheme="minorHAnsi" w:hAnsiTheme="minorHAnsi"/>
-        </w:rPr>
-        <w:t>xstream</w:t>
-      </w:r>
-      <w:proofErr w:type="spellEnd"/>
-      <w:r>
-        <w:rPr>
-          <w:rFonts w:asciiTheme="minorHAnsi" w:hAnsiTheme="minorHAnsi"/>
-        </w:rPr>
-        <w:t xml:space="preserve"> library is not capable of saving the music files in to xml files, it simply skips the sound part when we try to save a whole engine object. Saving is done successfully by this skipping. However, since engine is a whole object with its sound part, when we try to load a saved engine object, we encounter some errors. We still could not resolve the problem and are working on it. </w:t>
+        <w:t>Another complication that we tried to handle was the conflict of the xstream library and the sound classes.</w:t>
+      </w:r>
+      <w:r>
+        <w:rPr>
+          <w:rFonts w:asciiTheme="minorHAnsi" w:hAnsiTheme="minorHAnsi"/>
+        </w:rPr>
+        <w:t xml:space="preserve"> Since xstream library is not capable of saving the music files in to xml files, it simply skips the sound part when we try to save a whole engine object. Saving is done successfully by this skipping. However, since engine is a whole object with its sound part, when we try to load a saved engine object, we encounter some errors. We still could not resolve the problem and are working on it. </w:t>
+      </w:r>
+      <w:r>
+        <w:rPr>
+          <w:rFonts w:asciiTheme="minorHAnsi" w:hAnsiTheme="minorHAnsi"/>
+        </w:rPr>
+        <w:t>However, we decided to remove the sound related parts from the submission release to provide a bug free application.</w:t>
       </w:r>
     </w:p>
     <w:p>
@@ -1426,7 +1295,14 @@
         <w:rPr>
           <w:rFonts w:asciiTheme="minorHAnsi" w:hAnsiTheme="minorHAnsi"/>
         </w:rPr>
-        <w:t>, thus it is very original considering its size</w:t>
+        <w:t xml:space="preserve">, </w:t>
+      </w:r>
+      <w:r>
+        <w:rPr>
+          <w:rFonts w:asciiTheme="minorHAnsi" w:hAnsiTheme="minorHAnsi"/>
+        </w:rPr>
+        <w:lastRenderedPageBreak/>
+        <w:t>thus it is very original considering its size</w:t>
       </w:r>
       <w:r>
         <w:rPr>
@@ -1484,36 +1360,222 @@
           <w:rFonts w:asciiTheme="minorHAnsi" w:hAnsiTheme="minorHAnsi"/>
           <w:i/>
         </w:rPr>
+        <w:t xml:space="preserve">What </w:t>
+      </w:r>
+      <w:r>
+        <w:rPr>
+          <w:rFonts w:asciiTheme="minorHAnsi" w:hAnsiTheme="minorHAnsi"/>
+          <w:i/>
+        </w:rPr>
+        <w:t>is different</w:t>
+      </w:r>
+      <w:r>
+        <w:rPr>
+          <w:rFonts w:asciiTheme="minorHAnsi" w:hAnsiTheme="minorHAnsi"/>
+          <w:i/>
+        </w:rPr>
+        <w:t xml:space="preserve"> in the Bombplan</w:t>
+      </w:r>
+      <w:r>
+        <w:rPr>
+          <w:rFonts w:asciiTheme="minorHAnsi" w:hAnsiTheme="minorHAnsi"/>
+          <w:i/>
+        </w:rPr>
+        <w:t xml:space="preserve"> comparing other Bomberman games</w:t>
+      </w:r>
+      <w:r>
+        <w:rPr>
+          <w:rFonts w:asciiTheme="minorHAnsi" w:hAnsiTheme="minorHAnsi"/>
+          <w:i/>
+        </w:rPr>
+        <w:t>?</w:t>
+      </w:r>
+    </w:p>
+    <w:p>
+      <w:pPr>
+        <w:spacing w:line="480" w:lineRule="auto"/>
+        <w:jc w:val="both"/>
+        <w:rPr>
+          <w:rFonts w:asciiTheme="minorHAnsi" w:hAnsiTheme="minorHAnsi"/>
+        </w:rPr>
+      </w:pPr>
+      <w:r>
+        <w:rPr>
+          <w:rFonts w:asciiTheme="minorHAnsi" w:hAnsiTheme="minorHAnsi"/>
+        </w:rPr>
+        <w:t xml:space="preserve">It is very similar to the other games but there are extra bonus types in this game. These are random type and </w:t>
+      </w:r>
+      <w:r>
+        <w:rPr>
+          <w:rFonts w:asciiTheme="minorHAnsi" w:hAnsiTheme="minorHAnsi"/>
+        </w:rPr>
+        <w:t>reset timer bonuses.</w:t>
+      </w:r>
+    </w:p>
+    <w:p>
+      <w:pPr>
+        <w:spacing w:line="480" w:lineRule="auto"/>
+        <w:jc w:val="both"/>
+        <w:rPr>
+          <w:rFonts w:asciiTheme="minorHAnsi" w:hAnsiTheme="minorHAnsi"/>
+        </w:rPr>
+      </w:pPr>
+      <w:r>
+        <w:rPr>
+          <w:rFonts w:asciiTheme="minorHAnsi" w:hAnsiTheme="minorHAnsi"/>
+          <w:b/>
+          <w:u w:val="single"/>
+        </w:rPr>
+        <w:t>Menu Guidance:</w:t>
+      </w:r>
+      <w:r>
+        <w:rPr>
+          <w:rFonts w:asciiTheme="minorHAnsi" w:hAnsiTheme="minorHAnsi"/>
+          <w:b/>
+        </w:rPr>
+        <w:t xml:space="preserve"> </w:t>
+      </w:r>
+      <w:r>
+        <w:rPr>
+          <w:rFonts w:asciiTheme="minorHAnsi" w:hAnsiTheme="minorHAnsi"/>
+        </w:rPr>
+        <w:t>Player can switch</w:t>
+      </w:r>
+      <w:r>
+        <w:rPr>
+          <w:rFonts w:asciiTheme="minorHAnsi" w:hAnsiTheme="minorHAnsi"/>
+        </w:rPr>
+        <w:t xml:space="preserve"> menus by clicking buttons </w:t>
+      </w:r>
+      <w:r>
+        <w:rPr>
+          <w:rFonts w:asciiTheme="minorHAnsi" w:hAnsiTheme="minorHAnsi"/>
+        </w:rPr>
+        <w:t>using mouse.</w:t>
+      </w:r>
+      <w:r>
+        <w:rPr>
+          <w:rFonts w:asciiTheme="minorHAnsi" w:hAnsiTheme="minorHAnsi"/>
+        </w:rPr>
+        <w:t xml:space="preserve"> In order to begin a new game</w:t>
+      </w:r>
+      <w:r>
+        <w:rPr>
+          <w:rFonts w:asciiTheme="minorHAnsi" w:hAnsiTheme="minorHAnsi"/>
+        </w:rPr>
+        <w:t>,</w:t>
+      </w:r>
+      <w:r>
+        <w:rPr>
+          <w:rFonts w:asciiTheme="minorHAnsi" w:hAnsiTheme="minorHAnsi"/>
+        </w:rPr>
+        <w:t xml:space="preserve"> player can choose “Start Game” </w:t>
+      </w:r>
+      <w:r>
+        <w:rPr>
+          <w:rFonts w:asciiTheme="minorHAnsi" w:hAnsiTheme="minorHAnsi"/>
+        </w:rPr>
+        <w:t>option from the main menu. It is possible to load a game from the “Load Game” option. In addition to these there are also “Help” and “Credits”, which are game rules and instructions and programmers of the game respectively. User can see the high scores table by clicking “Highscores” from the main menu.</w:t>
+      </w:r>
+    </w:p>
+    <w:p>
+      <w:pPr>
+        <w:spacing w:line="480" w:lineRule="auto"/>
+        <w:jc w:val="both"/>
+        <w:rPr>
+          <w:rFonts w:asciiTheme="minorHAnsi" w:hAnsiTheme="minorHAnsi"/>
+        </w:rPr>
+      </w:pPr>
+      <w:r>
+        <w:rPr>
+          <w:rFonts w:asciiTheme="minorHAnsi" w:hAnsiTheme="minorHAnsi"/>
+          <w:b/>
+          <w:u w:val="single"/>
+        </w:rPr>
+        <w:t>Movement:</w:t>
+      </w:r>
+      <w:r>
+        <w:rPr>
+          <w:rFonts w:asciiTheme="minorHAnsi" w:hAnsiTheme="minorHAnsi"/>
+        </w:rPr>
+        <w:t xml:space="preserve"> Bombplan game can be played with a basic keyboard which is needed to control the hero and a simple mouse to use menus. Hero can move through 4 main directions by using “arrow keys”. It can plant a bomb to its current location by pressing “space” button. Player can also control the bomb explosion time if it takes related bonus, and in order to </w:t>
+      </w:r>
+      <w:r>
+        <w:rPr>
+          <w:rFonts w:asciiTheme="minorHAnsi" w:hAnsiTheme="minorHAnsi"/>
+        </w:rPr>
+        <w:t>control the bomb s/he can use “Shift</w:t>
+      </w:r>
+      <w:bookmarkStart w:id="0" w:name="_GoBack"/>
+      <w:bookmarkEnd w:id="0"/>
+      <w:r>
+        <w:rPr>
+          <w:rFonts w:asciiTheme="minorHAnsi" w:hAnsiTheme="minorHAnsi"/>
+        </w:rPr>
+        <w:t>” button from the keyboard to explode the bomb.</w:t>
+      </w:r>
+    </w:p>
+    <w:p>
+      <w:pPr>
+        <w:spacing w:line="480" w:lineRule="auto"/>
+        <w:jc w:val="both"/>
+        <w:rPr>
+          <w:rFonts w:asciiTheme="minorHAnsi" w:hAnsiTheme="minorHAnsi"/>
+        </w:rPr>
+      </w:pPr>
+      <w:r>
+        <w:rPr>
+          <w:rFonts w:asciiTheme="minorHAnsi" w:hAnsiTheme="minorHAnsi"/>
+          <w:b/>
+          <w:u w:val="single"/>
+        </w:rPr>
+        <w:t>Combat:</w:t>
+      </w:r>
+      <w:r>
+        <w:rPr>
+          <w:rFonts w:asciiTheme="minorHAnsi" w:hAnsiTheme="minorHAnsi"/>
+        </w:rPr>
+        <w:t xml:space="preserve"> Hero can plant a bomb and his only skill is just this. When bomb is planted it explodes after a short period of time if player does not take any bonus affecting the bomb explosion time. When bomb explodes it destroys anything that is near of it except door and non-destroyable walls. Thus hero can make a way by exploding bombs and it can destroy monsters by using it. If hero itself is in range of the bomb he will die, and if hero contacts with any type of monster walking around the map he will die also. In addition to these, if time is up than game is over.</w:t>
+      </w:r>
+    </w:p>
+    <w:p>
+      <w:pPr>
+        <w:spacing w:line="480" w:lineRule="auto"/>
+        <w:jc w:val="both"/>
+        <w:rPr>
+          <w:rFonts w:asciiTheme="minorHAnsi" w:hAnsiTheme="minorHAnsi"/>
+        </w:rPr>
+      </w:pPr>
+      <w:r>
+        <w:rPr>
+          <w:rFonts w:asciiTheme="minorHAnsi" w:hAnsiTheme="minorHAnsi"/>
+          <w:b/>
+          <w:u w:val="single"/>
+        </w:rPr>
         <w:lastRenderedPageBreak/>
-        <w:t xml:space="preserve">What </w:t>
-      </w:r>
-      <w:r>
-        <w:rPr>
-          <w:rFonts w:asciiTheme="minorHAnsi" w:hAnsiTheme="minorHAnsi"/>
-          <w:i/>
-        </w:rPr>
-        <w:t>is different</w:t>
-      </w:r>
-      <w:r>
-        <w:rPr>
-          <w:rFonts w:asciiTheme="minorHAnsi" w:hAnsiTheme="minorHAnsi"/>
-          <w:i/>
-        </w:rPr>
-        <w:t xml:space="preserve"> in the Bombplan</w:t>
-      </w:r>
-      <w:r>
-        <w:rPr>
-          <w:rFonts w:asciiTheme="minorHAnsi" w:hAnsiTheme="minorHAnsi"/>
-          <w:i/>
-        </w:rPr>
-        <w:t xml:space="preserve"> comparing other Bomberman games</w:t>
-      </w:r>
-      <w:r>
-        <w:rPr>
-          <w:rFonts w:asciiTheme="minorHAnsi" w:hAnsiTheme="minorHAnsi"/>
-          <w:i/>
-        </w:rPr>
-        <w:t>?</w:t>
+        <w:t>Aim</w:t>
+      </w:r>
+      <w:r>
+        <w:rPr>
+          <w:rFonts w:asciiTheme="minorHAnsi" w:hAnsiTheme="minorHAnsi"/>
+          <w:b/>
+          <w:u w:val="single"/>
+        </w:rPr>
+        <w:t xml:space="preserve"> of the game</w:t>
+      </w:r>
+      <w:r>
+        <w:rPr>
+          <w:rFonts w:asciiTheme="minorHAnsi" w:hAnsiTheme="minorHAnsi"/>
+          <w:b/>
+          <w:u w:val="single"/>
+        </w:rPr>
+        <w:t>:</w:t>
+      </w:r>
+      <w:r>
+        <w:rPr>
+          <w:rFonts w:asciiTheme="minorHAnsi" w:hAnsiTheme="minorHAnsi"/>
+        </w:rPr>
+        <w:t xml:space="preserve"> Aim of the game is finding a way out for each level. But in order to do that first hero must destroy all the monsters on the map. If hero can pass all the three levels successfully game finishes otherwise s/he be stuck in the map and spend all his lives. </w:t>
       </w:r>
     </w:p>
     <w:p>
@@ -1527,164 +1589,9 @@
       <w:r>
         <w:rPr>
           <w:rFonts w:asciiTheme="minorHAnsi" w:hAnsiTheme="minorHAnsi"/>
-        </w:rPr>
-        <w:t xml:space="preserve">It is very similar to the other games but there are extra bonus types in this game. These are random type and </w:t>
-      </w:r>
-      <w:r>
-        <w:rPr>
-          <w:rFonts w:asciiTheme="minorHAnsi" w:hAnsiTheme="minorHAnsi"/>
-        </w:rPr>
-        <w:t>reset timer bonuses.</w:t>
-      </w:r>
-    </w:p>
-    <w:p>
-      <w:pPr>
-        <w:spacing w:line="480" w:lineRule="auto"/>
-        <w:jc w:val="both"/>
-        <w:rPr>
-          <w:rFonts w:asciiTheme="minorHAnsi" w:hAnsiTheme="minorHAnsi"/>
-        </w:rPr>
-      </w:pPr>
-      <w:r>
-        <w:rPr>
-          <w:rFonts w:asciiTheme="minorHAnsi" w:hAnsiTheme="minorHAnsi"/>
           <w:b/>
           <w:u w:val="single"/>
         </w:rPr>
-        <w:t>Menu Guidance:</w:t>
-      </w:r>
-      <w:r>
-        <w:rPr>
-          <w:rFonts w:asciiTheme="minorHAnsi" w:hAnsiTheme="minorHAnsi"/>
-          <w:b/>
-        </w:rPr>
-        <w:t xml:space="preserve"> </w:t>
-      </w:r>
-      <w:r>
-        <w:rPr>
-          <w:rFonts w:asciiTheme="minorHAnsi" w:hAnsiTheme="minorHAnsi"/>
-        </w:rPr>
-        <w:t xml:space="preserve">Player can switches menus by clicking buttons </w:t>
-      </w:r>
-      <w:r>
-        <w:rPr>
-          <w:rFonts w:asciiTheme="minorHAnsi" w:hAnsiTheme="minorHAnsi"/>
-        </w:rPr>
-        <w:t>using mouse.</w:t>
-      </w:r>
-      <w:r>
-        <w:rPr>
-          <w:rFonts w:asciiTheme="minorHAnsi" w:hAnsiTheme="minorHAnsi"/>
-        </w:rPr>
-        <w:t xml:space="preserve"> In order to begin a new game player can choose “Start Game” </w:t>
-      </w:r>
-      <w:r>
-        <w:rPr>
-          <w:rFonts w:asciiTheme="minorHAnsi" w:hAnsiTheme="minorHAnsi"/>
-        </w:rPr>
-        <w:t>option from the main menu. It is possible to load a game from the “Load Game” option. For adjusting sound effect and music volumes there is a “Options” option. In addition to these there are also “Help” and “Credits”, which are game rules and instructions and programmers of the game respectively. User can see the high scores table by clicking “Highscores” from the main menu.</w:t>
-      </w:r>
-    </w:p>
-    <w:p>
-      <w:pPr>
-        <w:spacing w:line="480" w:lineRule="auto"/>
-        <w:jc w:val="both"/>
-        <w:rPr>
-          <w:rFonts w:asciiTheme="minorHAnsi" w:hAnsiTheme="minorHAnsi"/>
-        </w:rPr>
-      </w:pPr>
-      <w:r>
-        <w:rPr>
-          <w:rFonts w:asciiTheme="minorHAnsi" w:hAnsiTheme="minorHAnsi"/>
-          <w:b/>
-          <w:u w:val="single"/>
-        </w:rPr>
-        <w:t>Movement:</w:t>
-      </w:r>
-      <w:r>
-        <w:rPr>
-          <w:rFonts w:asciiTheme="minorHAnsi" w:hAnsiTheme="minorHAnsi"/>
-        </w:rPr>
-        <w:t xml:space="preserve"> Bombplan game can be played with a basic keyboard which is needed to control the hero and a simple mouse to use menus. Hero can move through 4 main directions by using “arrow keys”. It can plant a bomb to its current location by pressing “space” button. Player can also control the bomb explosion time if it takes related bonus, and in order to control the bomb s/he can use “D” button from the keyboard to explode the bomb.</w:t>
-      </w:r>
-    </w:p>
-    <w:p>
-      <w:pPr>
-        <w:spacing w:line="480" w:lineRule="auto"/>
-        <w:jc w:val="both"/>
-        <w:rPr>
-          <w:rFonts w:asciiTheme="minorHAnsi" w:hAnsiTheme="minorHAnsi"/>
-        </w:rPr>
-      </w:pPr>
-      <w:r>
-        <w:rPr>
-          <w:rFonts w:asciiTheme="minorHAnsi" w:hAnsiTheme="minorHAnsi"/>
-          <w:b/>
-          <w:u w:val="single"/>
-        </w:rPr>
-        <w:t>Combat:</w:t>
-      </w:r>
-      <w:r>
-        <w:rPr>
-          <w:rFonts w:asciiTheme="minorHAnsi" w:hAnsiTheme="minorHAnsi"/>
-        </w:rPr>
-        <w:t xml:space="preserve"> Hero can plant a bomb and his only skill is just this. When bomb is planted it explodes after a short period of time if player does not take any bonus affecting the bomb explosion time. When bomb explodes it destroys anything that is near of it except door and non-destroyable walls. Thus hero can make a way by exploding bombs and it can destroy monsters by using it. If hero itself is in range of the bomb he will die, and if hero contacts with any type of monster walking around the map he will die also. In addition to these, if time is up than game is over.</w:t>
-      </w:r>
-    </w:p>
-    <w:p>
-      <w:pPr>
-        <w:spacing w:line="480" w:lineRule="auto"/>
-        <w:jc w:val="both"/>
-        <w:rPr>
-          <w:rFonts w:asciiTheme="minorHAnsi" w:hAnsiTheme="minorHAnsi"/>
-        </w:rPr>
-      </w:pPr>
-      <w:r>
-        <w:rPr>
-          <w:rFonts w:asciiTheme="minorHAnsi" w:hAnsiTheme="minorHAnsi"/>
-          <w:b/>
-          <w:u w:val="single"/>
-        </w:rPr>
-        <w:t>Aim</w:t>
-      </w:r>
-      <w:r>
-        <w:rPr>
-          <w:rFonts w:asciiTheme="minorHAnsi" w:hAnsiTheme="minorHAnsi"/>
-          <w:b/>
-          <w:u w:val="single"/>
-        </w:rPr>
-        <w:t xml:space="preserve"> of the game</w:t>
-      </w:r>
-      <w:r>
-        <w:rPr>
-          <w:rFonts w:asciiTheme="minorHAnsi" w:hAnsiTheme="minorHAnsi"/>
-          <w:b/>
-          <w:u w:val="single"/>
-        </w:rPr>
-        <w:t>:</w:t>
-      </w:r>
-      <w:r>
-        <w:rPr>
-          <w:rFonts w:asciiTheme="minorHAnsi" w:hAnsiTheme="minorHAnsi"/>
-        </w:rPr>
-        <w:t xml:space="preserve"> Aim of the game is finding a way out for each level. But in order to do that first hero must destroy all the monsters on the map. If hero can pass all the three levels successfully game finishes otherwise s/he be stuck in the map and spend all his lives. </w:t>
-      </w:r>
-    </w:p>
-    <w:p>
-      <w:pPr>
-        <w:spacing w:line="480" w:lineRule="auto"/>
-        <w:jc w:val="both"/>
-        <w:rPr>
-          <w:rFonts w:asciiTheme="minorHAnsi" w:hAnsiTheme="minorHAnsi"/>
-        </w:rPr>
-      </w:pPr>
-      <w:r>
-        <w:rPr>
-          <w:rFonts w:asciiTheme="minorHAnsi" w:hAnsiTheme="minorHAnsi"/>
-          <w:b/>
-          <w:u w:val="single"/>
-        </w:rPr>
-        <w:lastRenderedPageBreak/>
         <w:t>High score:</w:t>
       </w:r>
       <w:r>
@@ -1743,10 +1650,7 @@
       </w:r>
     </w:p>
     <w:p/>
-    <w:p>
-      <w:bookmarkStart w:id="0" w:name="_GoBack"/>
-      <w:bookmarkEnd w:id="0"/>
-    </w:p>
+    <w:p/>
     <w:sectPr>
       <w:pgSz w:w="11906" w:h="16838"/>
       <w:pgMar w:top="1417" w:right="1417" w:bottom="1417" w:left="1417" w:header="708" w:footer="708" w:gutter="0"/>

</xml_diff>